<commit_message>
Edited documentation for Sprint 2
</commit_message>
<xml_diff>
--- a/CSCE361.Group3.DesignDocument.V2.docx
+++ b/CSCE361.Group3.DesignDocument.V2.docx
@@ -247,15 +247,72 @@
                         <w:b/>
                         <w:bCs/>
                       </w:rPr>
-                      <w:t>Cody Bodfield, Jiachun Han, Yan Xin Lee, Toan  Nguyen</w:t>
+                      <w:t xml:space="preserve">Cody </w:t>
+                    </w:r>
+                    <w:proofErr w:type="spellStart"/>
+                    <w:r>
+                      <w:rPr>
+                        <w:b/>
+                        <w:bCs/>
+                      </w:rPr>
+                      <w:t>Bodfield</w:t>
+                    </w:r>
+                    <w:proofErr w:type="spellEnd"/>
+                    <w:r>
+                      <w:rPr>
+                        <w:b/>
+                        <w:bCs/>
+                      </w:rPr>
+                      <w:t xml:space="preserve">, </w:t>
+                    </w:r>
+                    <w:proofErr w:type="spellStart"/>
+                    <w:r>
+                      <w:rPr>
+                        <w:b/>
+                        <w:bCs/>
+                      </w:rPr>
+                      <w:t>Jiachun</w:t>
+                    </w:r>
+                    <w:proofErr w:type="spellEnd"/>
+                    <w:r>
+                      <w:rPr>
+                        <w:b/>
+                        <w:bCs/>
+                      </w:rPr>
+                      <w:t xml:space="preserve"> Han, Yan Xin Lee, </w:t>
+                    </w:r>
+                    <w:proofErr w:type="spellStart"/>
+                    <w:r>
+                      <w:rPr>
+                        <w:b/>
+                        <w:bCs/>
+                      </w:rPr>
+                      <w:t>Toan</w:t>
+                    </w:r>
+                    <w:proofErr w:type="spellEnd"/>
+                    <w:r>
+                      <w:rPr>
+                        <w:b/>
+                        <w:bCs/>
+                      </w:rPr>
+                      <w:t xml:space="preserve">  Nguyen</w:t>
                     </w:r>
                     <w:r>
                       <w:rPr>
                         <w:b/>
                         <w:bCs/>
                       </w:rPr>
-                      <w:t>, Matthew Shattil</w:t>
+                      <w:t xml:space="preserve">, Matthew </w:t>
                     </w:r>
+                    <w:proofErr w:type="spellStart"/>
+                    <w:r>
+                      <w:rPr>
+                        <w:b/>
+                        <w:bCs/>
+                      </w:rPr>
+                      <w:t>Shattil</w:t>
+                    </w:r>
+                    <w:proofErr w:type="spellEnd"/>
                   </w:p>
                 </w:tc>
               </w:sdtContent>
@@ -550,7 +607,11 @@
           <w:tcPr>
             <w:tcW w:w="4140" w:type="dxa"/>
           </w:tcPr>
-          <w:p/>
+          <w:p>
+            <w:r>
+              <w:t>Sprint 2</w:t>
+            </w:r>
+          </w:p>
         </w:tc>
         <w:tc>
           <w:tcPr>
@@ -567,7 +628,10 @@
               <w:jc w:val="center"/>
             </w:pPr>
             <w:r>
-              <w:t>2014/06/26</w:t>
+              <w:t>2014/06/2</w:t>
+            </w:r>
+            <w:r>
+              <w:t>7</w:t>
             </w:r>
           </w:p>
         </w:tc>
@@ -2748,7 +2812,15 @@
     </w:p>
     <w:p>
       <w:r>
-        <w:t>The purpose of this document is to detail each iteration of the project</w:t>
+        <w:t xml:space="preserve">The purpose of this document is to detail </w:t>
+      </w:r>
+      <w:proofErr w:type="gramStart"/>
+      <w:r>
+        <w:t>each iteration</w:t>
+      </w:r>
+      <w:proofErr w:type="gramEnd"/>
+      <w:r>
+        <w:t xml:space="preserve"> of the project</w:t>
       </w:r>
       <w:r>
         <w:t>.</w:t>
@@ -2838,7 +2910,15 @@
         <w:t xml:space="preserve"> utilizes</w:t>
       </w:r>
       <w:r>
-        <w:t xml:space="preserve"> the Imgur API for image uploading and persistence. </w:t>
+        <w:t xml:space="preserve"> the </w:t>
+      </w:r>
+      <w:proofErr w:type="spellStart"/>
+      <w:r>
+        <w:t>Imgur</w:t>
+      </w:r>
+      <w:proofErr w:type="spellEnd"/>
+      <w:r>
+        <w:t xml:space="preserve"> API for image uploading and persistence. </w:t>
       </w:r>
       <w:r>
         <w:t xml:space="preserve"> </w:t>
@@ -2878,12 +2958,21 @@
           <w:color w:val="000000" w:themeColor="text1"/>
         </w:rPr>
       </w:pPr>
+      <w:proofErr w:type="spellStart"/>
       <w:r>
         <w:rPr>
           <w:b/>
           <w:color w:val="000000" w:themeColor="text1"/>
         </w:rPr>
-        <w:t>BizLogic –</w:t>
+        <w:t>BizLogic</w:t>
+      </w:r>
+      <w:proofErr w:type="spellEnd"/>
+      <w:r>
+        <w:rPr>
+          <w:b/>
+          <w:color w:val="000000" w:themeColor="text1"/>
+        </w:rPr>
+        <w:t xml:space="preserve"> –</w:t>
       </w:r>
       <w:r>
         <w:rPr>
@@ -3279,30 +3368,36 @@
       <w:r>
         <w:t xml:space="preserve"> data access classes include: </w:t>
       </w:r>
+      <w:proofErr w:type="spellStart"/>
       <w:r>
         <w:rPr>
           <w:b/>
         </w:rPr>
         <w:t>CommentData</w:t>
       </w:r>
+      <w:proofErr w:type="spellEnd"/>
       <w:r>
         <w:t xml:space="preserve">, </w:t>
       </w:r>
+      <w:proofErr w:type="spellStart"/>
       <w:r>
         <w:rPr>
           <w:b/>
         </w:rPr>
         <w:t>PictureData</w:t>
       </w:r>
+      <w:proofErr w:type="spellEnd"/>
       <w:r>
         <w:t xml:space="preserve"> and </w:t>
       </w:r>
+      <w:proofErr w:type="spellStart"/>
       <w:r>
         <w:rPr>
           <w:b/>
         </w:rPr>
         <w:t>ProfileData</w:t>
       </w:r>
+      <w:proofErr w:type="spellEnd"/>
       <w:r>
         <w:t>.</w:t>
       </w:r>
@@ -3354,7 +3449,17 @@
         <w:t xml:space="preserve"> class holds (at minimum) a</w:t>
       </w:r>
       <w:r>
-        <w:t xml:space="preserve"> boolean for success or failure</w:t>
+        <w:t xml:space="preserve"> </w:t>
+      </w:r>
+      <w:proofErr w:type="spellStart"/>
+      <w:proofErr w:type="gramStart"/>
+      <w:r>
+        <w:t>boolean</w:t>
+      </w:r>
+      <w:proofErr w:type="spellEnd"/>
+      <w:proofErr w:type="gramEnd"/>
+      <w:r>
+        <w:t xml:space="preserve"> for success or failure</w:t>
       </w:r>
       <w:r>
         <w:t xml:space="preserve"> and a string message.</w:t>
@@ -3700,7 +3805,13 @@
         <w:keepNext/>
       </w:pPr>
       <w:r>
-        <w:t xml:space="preserve">This part will be illustrated by a UML diagram in future sprints. Following is the first draft description. </w:t>
+        <w:t xml:space="preserve">This part will be illustrated by a UML diagram in future sprints. Following is the </w:t>
+      </w:r>
+      <w:r>
+        <w:t>current</w:t>
+      </w:r>
+      <w:r>
+        <w:t xml:space="preserve"> draft description. </w:t>
       </w:r>
     </w:p>
     <w:p>
@@ -3708,7 +3819,19 @@
         <w:keepNext/>
       </w:pPr>
       <w:r>
-        <w:t xml:space="preserve">There are four main classes, </w:t>
+        <w:t>There are four main classes</w:t>
+      </w:r>
+      <w:r>
+        <w:t xml:space="preserve"> </w:t>
+      </w:r>
+      <w:r>
+        <w:rPr>
+          <w:b/>
+        </w:rPr>
+        <w:t>Results</w:t>
+      </w:r>
+      <w:r>
+        <w:t xml:space="preserve">, </w:t>
       </w:r>
       <w:r>
         <w:rPr>
@@ -3773,7 +3896,53 @@
         <w:t>and the photos of others</w:t>
       </w:r>
       <w:r>
-        <w:t xml:space="preserve">. It consists of six variables: _sConnection, _sComment, _sPicture, _dTime, _sCommentID and _sUersID. </w:t>
+        <w:t>.</w:t>
+      </w:r>
+      <w:r>
+        <w:t xml:space="preserve"> It consists of six variables: </w:t>
+      </w:r>
+      <w:r>
+        <w:t xml:space="preserve"> _</w:t>
+      </w:r>
+      <w:proofErr w:type="spellStart"/>
+      <w:r>
+        <w:t>sComment</w:t>
+      </w:r>
+      <w:proofErr w:type="spellEnd"/>
+      <w:r>
+        <w:t>, _</w:t>
+      </w:r>
+      <w:proofErr w:type="spellStart"/>
+      <w:r>
+        <w:t>sPicture</w:t>
+      </w:r>
+      <w:proofErr w:type="spellEnd"/>
+      <w:r>
+        <w:t>, _</w:t>
+      </w:r>
+      <w:proofErr w:type="spellStart"/>
+      <w:r>
+        <w:t>dTime</w:t>
+      </w:r>
+      <w:proofErr w:type="spellEnd"/>
+      <w:r>
+        <w:t>, _</w:t>
+      </w:r>
+      <w:proofErr w:type="spellStart"/>
+      <w:r>
+        <w:t>sCommentID</w:t>
+      </w:r>
+      <w:proofErr w:type="spellEnd"/>
+      <w:r>
+        <w:t xml:space="preserve"> and _</w:t>
+      </w:r>
+      <w:proofErr w:type="spellStart"/>
+      <w:r>
+        <w:t>sUersID</w:t>
+      </w:r>
+      <w:proofErr w:type="spellEnd"/>
+      <w:r>
+        <w:t xml:space="preserve">. </w:t>
       </w:r>
     </w:p>
     <w:p>
@@ -3790,7 +3959,69 @@
         <w:t>Picture</w:t>
       </w:r>
       <w:r>
-        <w:t xml:space="preserve"> class is used to contain pictures users uploaded. It has variables of _sConnection, _sLongititude, _sLatitude, _sCaption, _sPictureID, _lComment (as list of String), _sUserID and _sImagePath.</w:t>
+        <w:t xml:space="preserve"> class is used to contain pictures users</w:t>
+      </w:r>
+      <w:r>
+        <w:t xml:space="preserve"> uploaded. It has variables of </w:t>
+      </w:r>
+      <w:r>
+        <w:t>_</w:t>
+      </w:r>
+      <w:proofErr w:type="spellStart"/>
+      <w:r>
+        <w:t>sLongititude</w:t>
+      </w:r>
+      <w:proofErr w:type="spellEnd"/>
+      <w:r>
+        <w:t>, _</w:t>
+      </w:r>
+      <w:proofErr w:type="spellStart"/>
+      <w:r>
+        <w:t>sLatitude</w:t>
+      </w:r>
+      <w:proofErr w:type="spellEnd"/>
+      <w:r>
+        <w:t>, _</w:t>
+      </w:r>
+      <w:proofErr w:type="spellStart"/>
+      <w:r>
+        <w:t>sCaption</w:t>
+      </w:r>
+      <w:proofErr w:type="spellEnd"/>
+      <w:r>
+        <w:t>, _</w:t>
+      </w:r>
+      <w:proofErr w:type="spellStart"/>
+      <w:r>
+        <w:t>sPictureID</w:t>
+      </w:r>
+      <w:proofErr w:type="spellEnd"/>
+      <w:r>
+        <w:t>, _</w:t>
+      </w:r>
+      <w:proofErr w:type="spellStart"/>
+      <w:r>
+        <w:t>lComment</w:t>
+      </w:r>
+      <w:proofErr w:type="spellEnd"/>
+      <w:r>
+        <w:t xml:space="preserve"> (as list of String), _</w:t>
+      </w:r>
+      <w:proofErr w:type="spellStart"/>
+      <w:r>
+        <w:t>sUserID</w:t>
+      </w:r>
+      <w:proofErr w:type="spellEnd"/>
+      <w:r>
+        <w:t xml:space="preserve"> and _</w:t>
+      </w:r>
+      <w:proofErr w:type="spellStart"/>
+      <w:r>
+        <w:t>sImagePath</w:t>
+      </w:r>
+      <w:proofErr w:type="spellEnd"/>
+      <w:r>
+        <w:t>.</w:t>
       </w:r>
     </w:p>
     <w:p>
@@ -3816,7 +4047,79 @@
         <w:t xml:space="preserve"> contains information about the individual user</w:t>
       </w:r>
       <w:r>
-        <w:t>. It has variables of _sConnection, _sUername, _sFirstName, _sLastName, _sUersID, _nAge, _sProfilePicturePath, _lCommentList (as list of Comment), _lPictureList (as list of Picture).</w:t>
+        <w:t xml:space="preserve">. It has variables of </w:t>
+      </w:r>
+      <w:r>
+        <w:t>_</w:t>
+      </w:r>
+      <w:proofErr w:type="spellStart"/>
+      <w:r>
+        <w:t>sUername</w:t>
+      </w:r>
+      <w:proofErr w:type="spellEnd"/>
+      <w:r>
+        <w:t>, _</w:t>
+      </w:r>
+      <w:proofErr w:type="spellStart"/>
+      <w:r>
+        <w:t>sFirstName</w:t>
+      </w:r>
+      <w:proofErr w:type="spellEnd"/>
+      <w:r>
+        <w:t>, _</w:t>
+      </w:r>
+      <w:proofErr w:type="spellStart"/>
+      <w:r>
+        <w:t>sLastName</w:t>
+      </w:r>
+      <w:proofErr w:type="spellEnd"/>
+      <w:r>
+        <w:t>, _</w:t>
+      </w:r>
+      <w:proofErr w:type="spellStart"/>
+      <w:r>
+        <w:t>sUersID</w:t>
+      </w:r>
+      <w:proofErr w:type="spellEnd"/>
+      <w:r>
+        <w:t>, _</w:t>
+      </w:r>
+      <w:proofErr w:type="spellStart"/>
+      <w:r>
+        <w:t>nAge</w:t>
+      </w:r>
+      <w:proofErr w:type="spellEnd"/>
+      <w:r>
+        <w:t>, _</w:t>
+      </w:r>
+      <w:proofErr w:type="spellStart"/>
+      <w:r>
+        <w:t>sProfilePicturePath</w:t>
+      </w:r>
+      <w:proofErr w:type="spellEnd"/>
+      <w:r>
+        <w:t>, _</w:t>
+      </w:r>
+      <w:proofErr w:type="spellStart"/>
+      <w:r>
+        <w:t>lCommentList</w:t>
+      </w:r>
+      <w:proofErr w:type="spellEnd"/>
+      <w:r>
+        <w:t xml:space="preserve"> (as list of Comment), </w:t>
+      </w:r>
+      <w:proofErr w:type="gramStart"/>
+      <w:r>
+        <w:t>_</w:t>
+      </w:r>
+      <w:proofErr w:type="spellStart"/>
+      <w:proofErr w:type="gramEnd"/>
+      <w:r>
+        <w:t>lPictureList</w:t>
+      </w:r>
+      <w:proofErr w:type="spellEnd"/>
+      <w:r>
+        <w:t xml:space="preserve"> (as list of Picture).</w:t>
       </w:r>
     </w:p>
     <w:p>
@@ -3855,10 +4158,28 @@
     </w:p>
     <w:p>
       <w:r>
-        <w:t>Class component validation and</w:t>
-      </w:r>
-      <w:r>
-        <w:t xml:space="preserve"> testing to be implemented in future sprints.</w:t>
+        <w:t>Class component validation testing</w:t>
+      </w:r>
+      <w:r>
+        <w:t xml:space="preserve"> occurs during an ongoing basis d</w:t>
+      </w:r>
+      <w:r>
+        <w:t>uring development. However, c</w:t>
+      </w:r>
+      <w:r>
+        <w:t xml:space="preserve">lass component validation </w:t>
+      </w:r>
+      <w:r>
+        <w:t xml:space="preserve">testing </w:t>
+      </w:r>
+      <w:r>
+        <w:t xml:space="preserve">documentation </w:t>
+      </w:r>
+      <w:r>
+        <w:t>will</w:t>
+      </w:r>
+      <w:r>
+        <w:t xml:space="preserve"> be implemented in future sprints.</w:t>
       </w:r>
     </w:p>
     <w:p>
@@ -3877,13 +4198,42 @@
     </w:p>
     <w:p>
       <w:r>
-        <w:t xml:space="preserve">Database interface to be implemented in future sprints. All database interfacing will be </w:t>
-      </w:r>
-      <w:r>
-        <w:t>conducted through each class’s respective data access class</w:t>
-      </w:r>
-      <w:r>
-        <w:t>.</w:t>
+        <w:t xml:space="preserve">Interfacing with the database is handled in our application’s </w:t>
+      </w:r>
+      <w:proofErr w:type="spellStart"/>
+      <w:r>
+        <w:t>BizLogic</w:t>
+      </w:r>
+      <w:proofErr w:type="spellEnd"/>
+      <w:r>
+        <w:t xml:space="preserve"> sub-project. There are three data class object that correspond with their matching class object. The three data class objects are </w:t>
+      </w:r>
+      <w:proofErr w:type="spellStart"/>
+      <w:r>
+        <w:t>ProfileData</w:t>
+      </w:r>
+      <w:proofErr w:type="spellEnd"/>
+      <w:r>
+        <w:t xml:space="preserve">, </w:t>
+      </w:r>
+      <w:proofErr w:type="spellStart"/>
+      <w:r>
+        <w:t>CommentData</w:t>
+      </w:r>
+      <w:proofErr w:type="spellEnd"/>
+      <w:r>
+        <w:t xml:space="preserve">, and </w:t>
+      </w:r>
+      <w:proofErr w:type="spellStart"/>
+      <w:r>
+        <w:t>PictureData</w:t>
+      </w:r>
+      <w:proofErr w:type="spellEnd"/>
+      <w:r>
+        <w:t xml:space="preserve">. These classes contain any database query (and helper methods) to the corresponding table in the database. By segmenting off the data access classes we are able to enforce proper class encapsulation. This allows us to better maintain like-purposed code in a single class. </w:t>
+      </w:r>
+      <w:r>
+        <w:t>Calls to these data access class functions are implemented in the corresponding object class. To increase the robustness of our application, any data that is to be passed to the database is first validated. Doing so allows us to reduce errors in our system.</w:t>
       </w:r>
     </w:p>
     <w:p>
@@ -3902,21 +4252,43 @@
     </w:p>
     <w:p>
       <w:r>
-        <w:t>Database</w:t>
+        <w:t>Database interface testing occurs during an ongoing basis during development. However d</w:t>
+      </w:r>
+      <w:r>
+        <w:t>atabase</w:t>
       </w:r>
       <w:r>
         <w:t xml:space="preserve"> interface</w:t>
       </w:r>
       <w:r>
-        <w:t xml:space="preserve"> testing to be implemented in future sprints.</w:t>
+        <w:t xml:space="preserve"> testing</w:t>
+      </w:r>
+      <w:r>
+        <w:t xml:space="preserve"> </w:t>
+      </w:r>
+      <w:r>
+        <w:t>documentation</w:t>
+      </w:r>
+      <w:r>
+        <w:t xml:space="preserve"> </w:t>
+      </w:r>
+      <w:r>
+        <w:t>will</w:t>
+      </w:r>
+      <w:r>
+        <w:t xml:space="preserve"> be implemented in future sprints.</w:t>
       </w:r>
     </w:p>
+    <w:p/>
+    <w:p/>
+    <w:p/>
     <w:p>
       <w:pPr>
         <w:pStyle w:val="Heading1"/>
       </w:pPr>
       <w:bookmarkStart w:id="16" w:name="_Toc390987239"/>
       <w:r>
+        <w:lastRenderedPageBreak/>
         <w:t xml:space="preserve">4. </w:t>
       </w:r>
       <w:r>
@@ -3929,8 +4301,13 @@
         <w:t>Development of this web application is implemented using the</w:t>
       </w:r>
       <w:r>
-        <w:t xml:space="preserve"> Agile</w:t>
-      </w:r>
+        <w:t xml:space="preserve"> </w:t>
+      </w:r>
+      <w:proofErr w:type="gramStart"/>
+      <w:r>
+        <w:t>Agile</w:t>
+      </w:r>
+      <w:proofErr w:type="gramEnd"/>
       <w:r>
         <w:t xml:space="preserve"> sof</w:t>
       </w:r>
@@ -3950,8 +4327,13 @@
         <w:t xml:space="preserve"> with any requirements adaptions being implemented as needed between sprints. </w:t>
       </w:r>
       <w:r>
-        <w:t>Backlog management is handled via Trello</w:t>
-      </w:r>
+        <w:t xml:space="preserve">Backlog management is handled via </w:t>
+      </w:r>
+      <w:proofErr w:type="spellStart"/>
+      <w:r>
+        <w:t>Trello</w:t>
+      </w:r>
+      <w:proofErr w:type="spellEnd"/>
       <w:r>
         <w:t xml:space="preserve"> at </w:t>
       </w:r>
@@ -3972,8 +4354,13 @@
       <w:r>
         <w:t xml:space="preserve">via </w:t>
       </w:r>
-      <w:r>
-        <w:t xml:space="preserve">GitHub at </w:t>
+      <w:proofErr w:type="spellStart"/>
+      <w:r>
+        <w:t>GitHub</w:t>
+      </w:r>
+      <w:proofErr w:type="spellEnd"/>
+      <w:r>
+        <w:t xml:space="preserve"> at </w:t>
       </w:r>
       <w:hyperlink r:id="rId12" w:history="1">
         <w:r>
@@ -4031,11 +4418,37 @@
         <w:pStyle w:val="Heading2"/>
       </w:pPr>
       <w:r>
-        <w:lastRenderedPageBreak/>
         <w:t>4.2 Sprint 2</w:t>
       </w:r>
     </w:p>
-    <w:p/>
+    <w:p>
+      <w:r>
+        <w:t xml:space="preserve">The second sprint of this application development focused on adding more core functionality to the system. This included implementing data validation and database access. Additionally, logic was put in place for the correct flow of the website based on username login and whether that user exists in </w:t>
+      </w:r>
+      <w:r>
+        <w:t>the</w:t>
+      </w:r>
+      <w:r>
+        <w:t xml:space="preserve"> system. This feature is a precursor and placeholder to the Twitter API implementation. </w:t>
+      </w:r>
+      <w:r>
+        <w:t xml:space="preserve"> The new login flow also includes loading user-specific data into their home profile page. </w:t>
+      </w:r>
+      <w:r>
+        <w:t xml:space="preserve">Also implemented in this sprint was the </w:t>
+      </w:r>
+      <w:proofErr w:type="spellStart"/>
+      <w:r>
+        <w:t>Imgur</w:t>
+      </w:r>
+      <w:proofErr w:type="spellEnd"/>
+      <w:r>
+        <w:t xml:space="preserve"> API for photo upload and hosting. Implementing this API adds the core function to the application and enables work to be scheduled for completion in future sprints. </w:t>
+      </w:r>
+      <w:r>
+        <w:t xml:space="preserve"> </w:t>
+      </w:r>
+    </w:p>
     <w:p>
       <w:pPr>
         <w:pStyle w:val="Heading2"/>
@@ -4052,6 +4465,11 @@
     <w:p>
       <w:r>
         <w:t>Sprint I – Initial design. No changes made.</w:t>
+      </w:r>
+    </w:p>
+    <w:p>
+      <w:r>
+        <w:t>Sprint II – No design changes of note.</w:t>
       </w:r>
     </w:p>
     <w:p>
@@ -4100,98 +4518,162 @@
           <w:rPr>
             <w:rStyle w:val="Hyperlink"/>
           </w:rPr>
-          <w:t>http://5</w:t>
-        </w:r>
-        <w:r>
-          <w:rPr>
-            <w:rStyle w:val="Hyperlink"/>
-          </w:rPr>
-          <w:t>4</w:t>
-        </w:r>
-        <w:r>
-          <w:rPr>
-            <w:rStyle w:val="Hyperlink"/>
-          </w:rPr>
-          <w:t>.88.28</w:t>
-        </w:r>
-        <w:r>
-          <w:rPr>
-            <w:rStyle w:val="Hyperlink"/>
-          </w:rPr>
-          <w:t>.</w:t>
-        </w:r>
-        <w:r>
-          <w:rPr>
-            <w:rStyle w:val="Hyperlink"/>
-          </w:rPr>
-          <w:t>177/Login.aspx</w:t>
+          <w:t>http://54.88.28.177/Login.aspx</w:t>
         </w:r>
       </w:hyperlink>
       <w:r>
         <w:t>.</w:t>
       </w:r>
     </w:p>
+    <w:p/>
     <w:p>
-      <w:pPr>
-        <w:pStyle w:val="Heading1"/>
-      </w:pPr>
-      <w:bookmarkStart w:id="20" w:name="_Toc390987243"/>
-      <w:r>
-        <w:t>6. API Implementation</w:t>
-      </w:r>
+      <w:bookmarkStart w:id="20" w:name="_GoBack"/>
       <w:bookmarkEnd w:id="20"/>
     </w:p>
     <w:p>
       <w:pPr>
-        <w:pStyle w:val="Heading2"/>
-      </w:pPr>
-      <w:bookmarkStart w:id="21" w:name="_Toc390987244"/>
-      <w:r>
-        <w:t>6.1 Twitter API</w:t>
+        <w:pStyle w:val="Heading1"/>
+      </w:pPr>
+      <w:bookmarkStart w:id="21" w:name="_Toc390987243"/>
+      <w:r>
+        <w:lastRenderedPageBreak/>
+        <w:t>6. API Implementation</w:t>
       </w:r>
       <w:bookmarkEnd w:id="21"/>
     </w:p>
     <w:p>
-      <w:r>
-        <w:t>Twitter API will be implemented in future sprints to manage application login, profile registration, and profile loading.</w:t>
-      </w:r>
-    </w:p>
-    <w:p>
       <w:pPr>
         <w:pStyle w:val="Heading2"/>
       </w:pPr>
-      <w:bookmarkStart w:id="22" w:name="_Toc390987245"/>
-      <w:r>
-        <w:t>6.2 Google Maps API</w:t>
+      <w:bookmarkStart w:id="22" w:name="_Toc390987244"/>
+      <w:r>
+        <w:t>6.1 Twitter API</w:t>
       </w:r>
       <w:bookmarkEnd w:id="22"/>
     </w:p>
     <w:p>
       <w:r>
-        <w:t xml:space="preserve">The Google Maps API </w:t>
-      </w:r>
-      <w:r>
-        <w:t>has been implemented to display and navigate a map of campus. In future sprints, work will be done to allow users to add and view pictures using this map.</w:t>
-      </w:r>
-      <w:bookmarkStart w:id="23" w:name="_GoBack"/>
-      <w:bookmarkEnd w:id="23"/>
-      <w:r>
-        <w:t xml:space="preserve"> </w:t>
+        <w:t>Twitter API will be implemented in future sprints to manage application login, profile registration, and profile loading.</w:t>
       </w:r>
     </w:p>
     <w:p>
       <w:pPr>
         <w:pStyle w:val="Heading2"/>
       </w:pPr>
+      <w:bookmarkStart w:id="23" w:name="_Toc390987245"/>
+      <w:r>
+        <w:t>6.2 Google Maps API</w:t>
+      </w:r>
+      <w:bookmarkEnd w:id="23"/>
+    </w:p>
+    <w:p>
+      <w:r>
+        <w:t xml:space="preserve">The Google Maps API </w:t>
+      </w:r>
+      <w:r>
+        <w:t xml:space="preserve">has been implemented to display and navigate a map of campus. In future sprints, work will be done to allow users to add and view pictures using this map. </w:t>
+      </w:r>
+    </w:p>
+    <w:p>
+      <w:pPr>
+        <w:pStyle w:val="Heading2"/>
+      </w:pPr>
       <w:bookmarkStart w:id="24" w:name="_Toc390987246"/>
       <w:r>
-        <w:t>6.3 Imgur API</w:t>
+        <w:t xml:space="preserve">6.3 </w:t>
+      </w:r>
+      <w:proofErr w:type="spellStart"/>
+      <w:r>
+        <w:t>Imgur</w:t>
+      </w:r>
+      <w:proofErr w:type="spellEnd"/>
+      <w:r>
+        <w:t xml:space="preserve"> API</w:t>
       </w:r>
       <w:bookmarkEnd w:id="24"/>
     </w:p>
     <w:p>
       <w:r>
-        <w:t>The Imgur API will be implemented in future sprints to manage photo upload and hosting.</w:t>
+        <w:t xml:space="preserve">The </w:t>
+      </w:r>
+      <w:proofErr w:type="spellStart"/>
+      <w:r>
+        <w:t>Imgur</w:t>
+      </w:r>
+      <w:proofErr w:type="spellEnd"/>
+      <w:r>
+        <w:t xml:space="preserve"> API will be implemented in future sprints to manage photo upload and hosting.</w:t>
+      </w:r>
+      <w:r>
+        <w:t xml:space="preserve"> The </w:t>
+      </w:r>
+      <w:proofErr w:type="spellStart"/>
+      <w:r>
+        <w:t>Imgur</w:t>
+      </w:r>
+      <w:proofErr w:type="spellEnd"/>
+      <w:r>
+        <w:t xml:space="preserve"> API was implemented in Sprint 2. The application utilizes an anonymous upload to the image hosting site. This upload implementation reduces the complexity of user authorization as it does not interface with any user accounts. The anonymous upload uploads the image and returns a </w:t>
+      </w:r>
+      <w:proofErr w:type="spellStart"/>
+      <w:proofErr w:type="gramStart"/>
+      <w:r>
+        <w:t>url</w:t>
+      </w:r>
+      <w:proofErr w:type="spellEnd"/>
+      <w:proofErr w:type="gramEnd"/>
+      <w:r>
+        <w:t xml:space="preserve"> to the image. Our implementation uploads the photo via an ASP </w:t>
+      </w:r>
+      <w:proofErr w:type="spellStart"/>
+      <w:r>
+        <w:t>FileUpload</w:t>
+      </w:r>
+      <w:proofErr w:type="spellEnd"/>
+      <w:r>
+        <w:t xml:space="preserve"> control and saves the </w:t>
+      </w:r>
+      <w:r>
+        <w:t xml:space="preserve">image </w:t>
+      </w:r>
+      <w:proofErr w:type="spellStart"/>
+      <w:proofErr w:type="gramStart"/>
+      <w:r>
+        <w:t>url</w:t>
+      </w:r>
+      <w:proofErr w:type="spellEnd"/>
+      <w:proofErr w:type="gramEnd"/>
+      <w:r>
+        <w:t xml:space="preserve"> and any other requisite data to the database. </w:t>
+      </w:r>
+      <w:r>
+        <w:t xml:space="preserve">To assist in our implementation of the </w:t>
+      </w:r>
+      <w:proofErr w:type="spellStart"/>
+      <w:r>
+        <w:t>Imgur</w:t>
+      </w:r>
+      <w:proofErr w:type="spellEnd"/>
+      <w:r>
+        <w:t xml:space="preserve"> API in ASP.NET we used a</w:t>
+      </w:r>
+      <w:r>
+        <w:t>n</w:t>
+      </w:r>
+      <w:r>
+        <w:t xml:space="preserve"> online tutorial </w:t>
+      </w:r>
+      <w:r>
+        <w:t xml:space="preserve">from PC Tips </w:t>
+      </w:r>
+      <w:r>
+        <w:t xml:space="preserve">as a </w:t>
+      </w:r>
+      <w:r>
+        <w:t>reference.</w:t>
+      </w:r>
+      <w:r>
+        <w:t xml:space="preserve"> </w:t>
       </w:r>
     </w:p>
     <w:p>
@@ -4229,6 +4711,8 @@
           <w:sdtContent>
             <w:p>
               <w:pPr>
+                <w:pStyle w:val="Bibliography"/>
+                <w:ind w:left="720" w:hanging="720"/>
                 <w:rPr>
                   <w:noProof/>
                 </w:rPr>
@@ -4242,6 +4726,75 @@
               <w:r>
                 <w:fldChar w:fldCharType="separate"/>
               </w:r>
+              <w:r>
+                <w:rPr>
+                  <w:i/>
+                  <w:iCs/>
+                  <w:noProof/>
+                </w:rPr>
+                <w:t>Amazon Web Services</w:t>
+              </w:r>
+              <w:r>
+                <w:rPr>
+                  <w:noProof/>
+                </w:rPr>
+                <w:t>. (2014). Retrieved June 2014, from Amazon: http://aws.amazon.com/</w:t>
+              </w:r>
+            </w:p>
+            <w:p>
+              <w:pPr>
+                <w:pStyle w:val="Bibliography"/>
+                <w:ind w:left="720" w:hanging="720"/>
+                <w:rPr>
+                  <w:noProof/>
+                </w:rPr>
+              </w:pPr>
+              <w:r>
+                <w:rPr>
+                  <w:i/>
+                  <w:iCs/>
+                  <w:noProof/>
+                </w:rPr>
+                <w:t>How to Use the Imgur API with VB.net and C#</w:t>
+              </w:r>
+              <w:r>
+                <w:rPr>
+                  <w:noProof/>
+                </w:rPr>
+                <w:t>. (2014, January). Retrieved June 25, 2014, from PC Tips: http://pc-tips.net/imgur-api-vb-net/</w:t>
+              </w:r>
+            </w:p>
+            <w:p>
+              <w:pPr>
+                <w:pStyle w:val="Bibliography"/>
+                <w:ind w:left="720" w:hanging="720"/>
+                <w:rPr>
+                  <w:noProof/>
+                </w:rPr>
+              </w:pPr>
+              <w:r>
+                <w:rPr>
+                  <w:i/>
+                  <w:iCs/>
+                  <w:noProof/>
+                </w:rPr>
+                <w:t>Imgur API Version 3</w:t>
+              </w:r>
+              <w:r>
+                <w:rPr>
+                  <w:noProof/>
+                </w:rPr>
+                <w:t>. (2014, June 4). Retrieved June 25, 2014, from Imgur: https://api.imgur.com/</w:t>
+              </w:r>
+            </w:p>
+            <w:p>
+              <w:pPr>
+                <w:pStyle w:val="Bibliography"/>
+                <w:ind w:left="720" w:hanging="720"/>
+                <w:rPr>
+                  <w:noProof/>
+                </w:rPr>
+              </w:pPr>
               <w:r>
                 <w:rPr>
                   <w:i/>
@@ -4346,7 +4899,7 @@
           <w:rPr>
             <w:noProof/>
           </w:rPr>
-          <w:t>6</w:t>
+          <w:t>7</w:t>
         </w:r>
         <w:r>
           <w:rPr>
@@ -7065,34 +7618,6 @@
 <file path=customXml/item2.xml><?xml version="1.0" encoding="utf-8"?>
 <b:Sources xmlns:b="http://schemas.openxmlformats.org/officeDocument/2006/bibliography" xmlns="http://schemas.openxmlformats.org/officeDocument/2006/bibliography" SelectedStyle="\APA.XSL" StyleName="APA">
   <b:Source>
-    <b:Tag>Ora11</b:Tag>
-    <b:SourceType>InternetSite</b:SourceType>
-    <b:Guid>{266CD3FD-A4E1-4189-9201-7FFD72F2D6E3}</b:Guid>
-    <b:Title>Java Platform, Standard Edition 6 API Specification</b:Title>
-    <b:Year>2011</b:Year>
-    <b:Author>
-      <b:Author>
-        <b:Corporate>Oracle</b:Corporate>
-      </b:Author>
-    </b:Author>
-    <b:InternetSiteTitle>Oracle</b:InternetSiteTitle>
-    <b:YearAccessed>2013</b:YearAccessed>
-    <b:URL>http://docs.oracle.com/javase/6/docs/api/</b:URL>
-    <b:RefOrder>1</b:RefOrder>
-  </b:Source>
-  <b:Source>
-    <b:Tag>XSt13</b:Tag>
-    <b:SourceType>InternetSite</b:SourceType>
-    <b:Guid>{6837E160-BF98-44B3-A1A7-536871DE4D43}</b:Guid>
-    <b:Title>XStream Two Minute Tutorial</b:Title>
-    <b:InternetSiteTitle>XStream</b:InternetSiteTitle>
-    <b:Year>2013</b:Year>
-    <b:YearAccessed>2013</b:YearAccessed>
-    <b:MonthAccessed>October</b:MonthAccessed>
-    <b:URL>http://xstream.codehaus.org/tutorial.html</b:URL>
-    <b:RefOrder>2</b:RefOrder>
-  </b:Source>
-  <b:Source>
     <b:Tag>MyS13</b:Tag>
     <b:SourceType>InternetSite</b:SourceType>
     <b:Guid>{9E4EBB7F-FA78-4BBB-9052-50FF35223E59}</b:Guid>
@@ -7104,38 +7629,48 @@
     <b:YearAccessed>2013</b:YearAccessed>
     <b:MonthAccessed>October</b:MonthAccessed>
     <b:URL>http://dev.mysql.com/doc/workbench/en/index.html</b:URL>
+    <b:RefOrder>1</b:RefOrder>
+  </b:Source>
+  <b:Source>
+    <b:Tag>How14</b:Tag>
+    <b:SourceType>InternetSite</b:SourceType>
+    <b:Guid>{5FB6672E-2FAA-4147-9541-199B11455DF6}</b:Guid>
+    <b:Title>How to Use the Imgur API with VB.net and C#</b:Title>
+    <b:Year>2014</b:Year>
+    <b:InternetSiteTitle>PC Tips</b:InternetSiteTitle>
+    <b:Month>January</b:Month>
+    <b:YearAccessed>2014</b:YearAccessed>
+    <b:MonthAccessed>June</b:MonthAccessed>
+    <b:DayAccessed>25</b:DayAccessed>
+    <b:URL>http://pc-tips.net/imgur-api-vb-net/</b:URL>
+    <b:RefOrder>2</b:RefOrder>
+  </b:Source>
+  <b:Source>
+    <b:Tag>Img14</b:Tag>
+    <b:SourceType>InternetSite</b:SourceType>
+    <b:Guid>{EC5318DC-18BA-44DE-8913-62945EB95857}</b:Guid>
+    <b:Title>Imgur API Version 3</b:Title>
+    <b:InternetSiteTitle>Imgur</b:InternetSiteTitle>
+    <b:Year>2014</b:Year>
+    <b:Month>June</b:Month>
+    <b:Day>4</b:Day>
+    <b:YearAccessed>2014</b:YearAccessed>
+    <b:MonthAccessed>June</b:MonthAccessed>
+    <b:DayAccessed>25</b:DayAccessed>
+    <b:URL>https://api.imgur.com/</b:URL>
     <b:RefOrder>3</b:RefOrder>
   </b:Source>
   <b:Source>
-    <b:Tag>Ecl11</b:Tag>
+    <b:Tag>Ama14</b:Tag>
     <b:SourceType>InternetSite</b:SourceType>
-    <b:Guid>{4EABF257-62A7-4253-9268-4817739B13D2}</b:Guid>
-    <b:Title>Eclipse Platform API Specification</b:Title>
-    <b:InternetSiteTitle>Eclipse.org</b:InternetSiteTitle>
-    <b:Year>2011</b:Year>
-    <b:YearAccessed>2013</b:YearAccessed>
-    <b:MonthAccessed>September</b:MonthAccessed>
-    <b:URL>http://help.eclipse.org/indigo/nftopic/org.eclipse.platform.doc.isv/reference/api/index.html</b:URL>
+    <b:Guid>{56610DE4-6152-4613-8F24-69B945437C6B}</b:Guid>
+    <b:Title>Amazon Web Services</b:Title>
+    <b:InternetSiteTitle>Amazon</b:InternetSiteTitle>
+    <b:Year>2014</b:Year>
+    <b:YearAccessed>2014</b:YearAccessed>
+    <b:MonthAccessed>June</b:MonthAccessed>
+    <b:URL>http://aws.amazon.com/</b:URL>
     <b:RefOrder>4</b:RefOrder>
-  </b:Source>
-  <b:Source>
-    <b:Tag>Eck06</b:Tag>
-    <b:SourceType>Book</b:SourceType>
-    <b:Guid>{80BBEC18-DFE3-4777-B325-27D49CFD1023}</b:Guid>
-    <b:Title>Thinking In Java (4th Edition)</b:Title>
-    <b:Year>2006</b:Year>
-    <b:Author>
-      <b:Author>
-        <b:NameList>
-          <b:Person>
-            <b:Last>Eckel</b:Last>
-            <b:First>Bruce</b:First>
-          </b:Person>
-        </b:NameList>
-      </b:Author>
-    </b:Author>
-    <b:Publisher>Prentice Hall</b:Publisher>
-    <b:RefOrder>5</b:RefOrder>
   </b:Source>
 </b:Sources>
 </file>
@@ -7149,7 +7684,7 @@
 </file>
 
 <file path=customXml/itemProps2.xml><?xml version="1.0" encoding="utf-8"?>
-<ds:datastoreItem xmlns:ds="http://schemas.openxmlformats.org/officeDocument/2006/customXml" ds:itemID="{2BED7C9C-2C1D-4BDC-9F38-06C33D7A26F4}">
+<ds:datastoreItem xmlns:ds="http://schemas.openxmlformats.org/officeDocument/2006/customXml" ds:itemID="{B35B1C84-0F70-4C29-AE57-59FFE46E1D4F}">
   <ds:schemaRefs>
     <ds:schemaRef ds:uri="http://schemas.openxmlformats.org/officeDocument/2006/bibliography"/>
   </ds:schemaRefs>

</xml_diff>